<commit_message>
Updated ICW job description
</commit_message>
<xml_diff>
--- a/doc/Christian-Grail-CV.docx
+++ b/doc/Christian-Grail-CV.docx
@@ -10,6 +10,261 @@
       </w:pPr>
       <w:bookmarkStart w:id="0" w:name="_GoBack"/>
       <w:bookmarkEnd w:id="0"/>
+      <w:r>
+        <w:rPr>
+          <w:rFonts w:ascii="Avenir Light" w:hAnsi="Avenir Light"/>
+          <w:noProof/>
+        </w:rPr>
+        <mc:AlternateContent>
+          <mc:Choice Requires="wps">
+            <w:drawing>
+              <wp:anchor distT="0" distB="0" distL="114300" distR="114300" simplePos="0" relativeHeight="251678208" behindDoc="0" locked="0" layoutInCell="1" allowOverlap="1" wp14:anchorId="6FCB3970" wp14:editId="4DBCEA5E">
+                <wp:simplePos x="0" y="0"/>
+                <wp:positionH relativeFrom="column">
+                  <wp:posOffset>2157573</wp:posOffset>
+                </wp:positionH>
+                <wp:positionV relativeFrom="paragraph">
+                  <wp:posOffset>7479587</wp:posOffset>
+                </wp:positionV>
+                <wp:extent cx="4429125" cy="739739"/>
+                <wp:effectExtent l="0" t="0" r="0" b="0"/>
+                <wp:wrapNone/>
+                <wp:docPr id="35" name="Text Box 20"/>
+                <wp:cNvGraphicFramePr>
+                  <a:graphicFrameLocks xmlns:a="http://schemas.openxmlformats.org/drawingml/2006/main"/>
+                </wp:cNvGraphicFramePr>
+                <a:graphic xmlns:a="http://schemas.openxmlformats.org/drawingml/2006/main">
+                  <a:graphicData uri="http://schemas.microsoft.com/office/word/2010/wordprocessingShape">
+                    <wps:wsp>
+                      <wps:cNvSpPr txBox="1">
+                        <a:spLocks/>
+                      </wps:cNvSpPr>
+                      <wps:spPr bwMode="auto">
+                        <a:xfrm>
+                          <a:off x="0" y="0"/>
+                          <a:ext cx="4429125" cy="739739"/>
+                        </a:xfrm>
+                        <a:prstGeom prst="rect">
+                          <a:avLst/>
+                        </a:prstGeom>
+                        <a:noFill/>
+                        <a:ln>
+                          <a:noFill/>
+                        </a:ln>
+                        <a:extLst>
+                          <a:ext uri="{909E8E84-426E-40DD-AFC4-6F175D3DCCD1}">
+                            <a14:hiddenFill xmlns:a14="http://schemas.microsoft.com/office/drawing/2010/main">
+                              <a:solidFill>
+                                <a:srgbClr val="FFFFFF"/>
+                              </a:solidFill>
+                            </a14:hiddenFill>
+                          </a:ext>
+                          <a:ext uri="{91240B29-F687-4F45-9708-019B960494DF}">
+                            <a14:hiddenLine xmlns:a14="http://schemas.microsoft.com/office/drawing/2010/main" w="9525">
+                              <a:solidFill>
+                                <a:srgbClr val="000000"/>
+                              </a:solidFill>
+                              <a:miter lim="800000"/>
+                              <a:headEnd/>
+                              <a:tailEnd/>
+                            </a14:hiddenLine>
+                          </a:ext>
+                        </a:extLst>
+                      </wps:spPr>
+                      <wps:txbx>
+                        <w:txbxContent>
+                          <w:p>
+                            <w:pPr>
+                              <w:spacing w:line="216" w:lineRule="auto"/>
+                              <w:rPr>
+                                <w:rFonts w:ascii="Avenir Light" w:hAnsi="Avenir Light" w:cs="Open Sans Light"/>
+                                <w:color w:val="A5A4A4"/>
+                                <w:sz w:val="24"/>
+                                <w:szCs w:val="24"/>
+                                <w:lang w:val="en-US"/>
+                              </w:rPr>
+                            </w:pPr>
+                            <w:proofErr w:type="spellStart"/>
+                            <w:r>
+                              <w:rPr>
+                                <w:rFonts w:ascii="Avenir Light" w:hAnsi="Avenir Light" w:cs="Open Sans Light"/>
+                                <w:color w:val="A5A4A4"/>
+                                <w:sz w:val="24"/>
+                                <w:szCs w:val="24"/>
+                                <w:lang w:val="en-US"/>
+                              </w:rPr>
+                              <w:t>InterComponentWare</w:t>
+                            </w:r>
+                            <w:proofErr w:type="spellEnd"/>
+                            <w:r>
+                              <w:rPr>
+                                <w:rFonts w:ascii="Avenir Light" w:hAnsi="Avenir Light" w:cs="Open Sans Light"/>
+                                <w:color w:val="A5A4A4"/>
+                                <w:sz w:val="24"/>
+                                <w:szCs w:val="24"/>
+                                <w:lang w:val="en-US"/>
+                              </w:rPr>
+                              <w:t xml:space="preserve"> </w:t>
+                            </w:r>
+                            <w:r>
+                              <w:rPr>
+                                <w:rFonts w:ascii="Avenir Light" w:hAnsi="Avenir Light" w:cs="Open Sans Light"/>
+                                <w:color w:val="A5A4A4"/>
+                                <w:sz w:val="24"/>
+                                <w:szCs w:val="24"/>
+                                <w:lang w:val="en-US"/>
+                              </w:rPr>
+                              <w:t>Walldorf, Germany</w:t>
+                            </w:r>
+                          </w:p>
+                          <w:p>
+                            <w:pPr>
+                              <w:pStyle w:val="ListParagraph"/>
+                              <w:numPr>
+                                <w:ilvl w:val="0"/>
+                                <w:numId w:val="6"/>
+                              </w:numPr>
+                              <w:spacing w:line="216" w:lineRule="auto"/>
+                              <w:rPr>
+                                <w:rFonts w:ascii="Avenir Light" w:hAnsi="Avenir Light" w:cs="Open Sans Light"/>
+                                <w:color w:val="A5A4A4"/>
+                                <w:sz w:val="24"/>
+                                <w:szCs w:val="24"/>
+                                <w:lang w:val="en-US"/>
+                              </w:rPr>
+                            </w:pPr>
+                            <w:r>
+                              <w:rPr>
+                                <w:rFonts w:ascii="Avenir Light" w:hAnsi="Avenir Light" w:cs="Open Sans Light"/>
+                                <w:color w:val="A5A4A4"/>
+                                <w:lang w:val="en-US"/>
+                              </w:rPr>
+                              <w:t xml:space="preserve">Java based CRM system for health insurance </w:t>
+                            </w:r>
+                            <w:r>
+                              <w:rPr>
+                                <w:rFonts w:ascii="Avenir Light" w:hAnsi="Avenir Light" w:cs="Open Sans Light"/>
+                                <w:color w:val="A5A4A4"/>
+                                <w:sz w:val="24"/>
+                                <w:szCs w:val="24"/>
+                                <w:lang w:val="en-US"/>
+                              </w:rPr>
+                              <w:t>providers</w:t>
+                            </w:r>
+                          </w:p>
+                        </w:txbxContent>
+                      </wps:txbx>
+                      <wps:bodyPr rot="0" vert="horz" wrap="square" lIns="91440" tIns="45720" rIns="91440" bIns="45720" anchor="t" anchorCtr="0" upright="1">
+                        <a:noAutofit/>
+                      </wps:bodyPr>
+                    </wps:wsp>
+                  </a:graphicData>
+                </a:graphic>
+                <wp14:sizeRelH relativeFrom="page">
+                  <wp14:pctWidth>0</wp14:pctWidth>
+                </wp14:sizeRelH>
+                <wp14:sizeRelV relativeFrom="page">
+                  <wp14:pctHeight>0</wp14:pctHeight>
+                </wp14:sizeRelV>
+              </wp:anchor>
+            </w:drawing>
+          </mc:Choice>
+          <mc:Fallback>
+            <w:pict>
+              <v:shapetype w14:anchorId="6FCB3970" id="_x0000_t202" coordsize="21600,21600" o:spt="202" path="m,l,21600r21600,l21600,xe">
+                <v:stroke joinstyle="miter"/>
+                <v:path gradientshapeok="t" o:connecttype="rect"/>
+              </v:shapetype>
+              <v:shape id="Text Box 20" o:spid="_x0000_s1026" type="#_x0000_t202" style="position:absolute;margin-left:169.9pt;margin-top:588.95pt;width:348.75pt;height:58.25pt;z-index:251678208;visibility:visible;mso-wrap-style:square;mso-width-percent:0;mso-height-percent:0;mso-wrap-distance-left:9pt;mso-wrap-distance-top:0;mso-wrap-distance-right:9pt;mso-wrap-distance-bottom:0;mso-position-horizontal:absolute;mso-position-horizontal-relative:text;mso-position-vertical:absolute;mso-position-vertical-relative:text;mso-width-percent:0;mso-height-percent:0;mso-width-relative:page;mso-height-relative:page;v-text-anchor:top" o:gfxdata="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" filled="f" stroked="f">
+                <v:path arrowok="t"/>
+                <v:textbox>
+                  <w:txbxContent>
+                    <w:p>
+                      <w:pPr>
+                        <w:spacing w:line="216" w:lineRule="auto"/>
+                        <w:rPr>
+                          <w:rFonts w:ascii="Avenir Light" w:hAnsi="Avenir Light" w:cs="Open Sans Light"/>
+                          <w:color w:val="A5A4A4"/>
+                          <w:sz w:val="24"/>
+                          <w:szCs w:val="24"/>
+                          <w:lang w:val="en-US"/>
+                        </w:rPr>
+                      </w:pPr>
+                      <w:proofErr w:type="spellStart"/>
+                      <w:r>
+                        <w:rPr>
+                          <w:rFonts w:ascii="Avenir Light" w:hAnsi="Avenir Light" w:cs="Open Sans Light"/>
+                          <w:color w:val="A5A4A4"/>
+                          <w:sz w:val="24"/>
+                          <w:szCs w:val="24"/>
+                          <w:lang w:val="en-US"/>
+                        </w:rPr>
+                        <w:t>InterComponentWare</w:t>
+                      </w:r>
+                      <w:proofErr w:type="spellEnd"/>
+                      <w:r>
+                        <w:rPr>
+                          <w:rFonts w:ascii="Avenir Light" w:hAnsi="Avenir Light" w:cs="Open Sans Light"/>
+                          <w:color w:val="A5A4A4"/>
+                          <w:sz w:val="24"/>
+                          <w:szCs w:val="24"/>
+                          <w:lang w:val="en-US"/>
+                        </w:rPr>
+                        <w:t xml:space="preserve"> </w:t>
+                      </w:r>
+                      <w:r>
+                        <w:rPr>
+                          <w:rFonts w:ascii="Avenir Light" w:hAnsi="Avenir Light" w:cs="Open Sans Light"/>
+                          <w:color w:val="A5A4A4"/>
+                          <w:sz w:val="24"/>
+                          <w:szCs w:val="24"/>
+                          <w:lang w:val="en-US"/>
+                        </w:rPr>
+                        <w:t>Walldorf, Germany</w:t>
+                      </w:r>
+                    </w:p>
+                    <w:p>
+                      <w:pPr>
+                        <w:pStyle w:val="ListParagraph"/>
+                        <w:numPr>
+                          <w:ilvl w:val="0"/>
+                          <w:numId w:val="6"/>
+                        </w:numPr>
+                        <w:spacing w:line="216" w:lineRule="auto"/>
+                        <w:rPr>
+                          <w:rFonts w:ascii="Avenir Light" w:hAnsi="Avenir Light" w:cs="Open Sans Light"/>
+                          <w:color w:val="A5A4A4"/>
+                          <w:sz w:val="24"/>
+                          <w:szCs w:val="24"/>
+                          <w:lang w:val="en-US"/>
+                        </w:rPr>
+                      </w:pPr>
+                      <w:r>
+                        <w:rPr>
+                          <w:rFonts w:ascii="Avenir Light" w:hAnsi="Avenir Light" w:cs="Open Sans Light"/>
+                          <w:color w:val="A5A4A4"/>
+                          <w:lang w:val="en-US"/>
+                        </w:rPr>
+                        <w:t xml:space="preserve">Java based CRM system for health insurance </w:t>
+                      </w:r>
+                      <w:r>
+                        <w:rPr>
+                          <w:rFonts w:ascii="Avenir Light" w:hAnsi="Avenir Light" w:cs="Open Sans Light"/>
+                          <w:color w:val="A5A4A4"/>
+                          <w:sz w:val="24"/>
+                          <w:szCs w:val="24"/>
+                          <w:lang w:val="en-US"/>
+                        </w:rPr>
+                        <w:t>providers</w:t>
+                      </w:r>
+                    </w:p>
+                  </w:txbxContent>
+                </v:textbox>
+              </v:shape>
+            </w:pict>
+          </mc:Fallback>
+        </mc:AlternateContent>
+      </w:r>
       <w:r>
         <w:rPr>
           <w:rFonts w:ascii="Avenir Light" w:hAnsi="Avenir Light"/>
@@ -369,7 +624,17 @@
                                 <w:szCs w:val="24"/>
                                 <w:lang w:val="en-US"/>
                               </w:rPr>
-                              <w:t>Git</w:t>
+                              <w:t>g</w:t>
+                            </w:r>
+                            <w:r>
+                              <w:rPr>
+                                <w:rFonts w:ascii="Avenir Light" w:hAnsi="Avenir Light" w:cs="Open Sans Light"/>
+                                <w:color w:val="808080" w:themeColor="background1" w:themeShade="80"/>
+                                <w:sz w:val="24"/>
+                                <w:szCs w:val="24"/>
+                                <w:lang w:val="en-US"/>
+                              </w:rPr>
+                              <w:t>it</w:t>
                             </w:r>
                           </w:p>
                           <w:p>
@@ -765,11 +1030,7 @@
           </mc:Choice>
           <mc:Fallback>
             <w:pict>
-              <v:shapetype w14:anchorId="7E06DD6A" id="_x0000_t202" coordsize="21600,21600" o:spt="202" path="m,l,21600r21600,l21600,xe">
-                <v:stroke joinstyle="miter"/>
-                <v:path gradientshapeok="t" o:connecttype="rect"/>
-              </v:shapetype>
-              <v:shape id="Text Box 31" o:spid="_x0000_s1026" type="#_x0000_t202" style="position:absolute;margin-left:-55.8pt;margin-top:223.3pt;width:203.7pt;height:481.35pt;z-index:251659776;visibility:visible;mso-wrap-style:square;mso-width-percent:0;mso-height-percent:0;mso-wrap-distance-left:9pt;mso-wrap-distance-top:0;mso-wrap-distance-right:9pt;mso-wrap-distance-bottom:0;mso-position-horizontal:absolute;mso-position-horizontal-relative:text;mso-position-vertical:absolute;mso-position-vertical-relative:text;mso-width-percent:0;mso-height-percent:0;mso-width-relative:page;mso-height-relative:page;v-text-anchor:top" o:gfxdata="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" filled="f" stroked="f">
+              <v:shape w14:anchorId="7E06DD6A" id="Text Box 31" o:spid="_x0000_s1027" type="#_x0000_t202" style="position:absolute;margin-left:-55.8pt;margin-top:223.3pt;width:203.7pt;height:481.35pt;z-index:251659776;visibility:visible;mso-wrap-style:square;mso-width-percent:0;mso-height-percent:0;mso-wrap-distance-left:9pt;mso-wrap-distance-top:0;mso-wrap-distance-right:9pt;mso-wrap-distance-bottom:0;mso-position-horizontal:absolute;mso-position-horizontal-relative:text;mso-position-vertical:absolute;mso-position-vertical-relative:text;mso-width-percent:0;mso-height-percent:0;mso-width-relative:page;mso-height-relative:page;v-text-anchor:top" o:gfxdata="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" filled="f" stroked="f">
                 <v:path arrowok="t"/>
                 <v:textbox>
                   <w:txbxContent>
@@ -1068,7 +1329,17 @@
                           <w:szCs w:val="24"/>
                           <w:lang w:val="en-US"/>
                         </w:rPr>
-                        <w:t>Git</w:t>
+                        <w:t>g</w:t>
+                      </w:r>
+                      <w:r>
+                        <w:rPr>
+                          <w:rFonts w:ascii="Avenir Light" w:hAnsi="Avenir Light" w:cs="Open Sans Light"/>
+                          <w:color w:val="808080" w:themeColor="background1" w:themeShade="80"/>
+                          <w:sz w:val="24"/>
+                          <w:szCs w:val="24"/>
+                          <w:lang w:val="en-US"/>
+                        </w:rPr>
+                        <w:t>it</w:t>
                       </w:r>
                     </w:p>
                     <w:p>
@@ -1558,7 +1829,7 @@
           </mc:Choice>
           <mc:Fallback>
             <w:pict>
-              <v:shape w14:anchorId="7966D3C8" id="Text Box 9" o:spid="_x0000_s1027" type="#_x0000_t202" style="position:absolute;margin-left:169.6pt;margin-top:220.75pt;width:352.5pt;height:27.75pt;z-index:251647488;visibility:visible;mso-wrap-style:square;mso-width-percent:0;mso-height-percent:0;mso-wrap-distance-left:9pt;mso-wrap-distance-top:0;mso-wrap-distance-right:9pt;mso-wrap-distance-bottom:0;mso-position-horizontal:absolute;mso-position-horizontal-relative:text;mso-position-vertical:absolute;mso-position-vertical-relative:text;mso-width-percent:0;mso-height-percent:0;mso-width-relative:page;mso-height-relative:page;v-text-anchor:top" o:gfxdata="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" filled="f" stroked="f">
+              <v:shape w14:anchorId="7966D3C8" id="Text Box 9" o:spid="_x0000_s1028" type="#_x0000_t202" style="position:absolute;margin-left:169.6pt;margin-top:220.75pt;width:352.5pt;height:27.75pt;z-index:251647488;visibility:visible;mso-wrap-style:square;mso-width-percent:0;mso-height-percent:0;mso-wrap-distance-left:9pt;mso-wrap-distance-top:0;mso-wrap-distance-right:9pt;mso-wrap-distance-bottom:0;mso-position-horizontal:absolute;mso-position-horizontal-relative:text;mso-position-vertical:absolute;mso-position-vertical-relative:text;mso-width-percent:0;mso-height-percent:0;mso-width-relative:page;mso-height-relative:page;v-text-anchor:top" o:gfxdata="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" filled="f" stroked="f">
                 <v:path arrowok="t"/>
                 <v:textbox>
                   <w:txbxContent>
@@ -1698,7 +1969,7 @@
           </mc:Choice>
           <mc:Fallback>
             <w:pict>
-              <v:shape w14:anchorId="79BD7C4F" id="Text Box 8" o:spid="_x0000_s1028" type="#_x0000_t202" style="position:absolute;margin-left:169.75pt;margin-top:647.1pt;width:352.5pt;height:49.5pt;z-index:251682304;visibility:visible;mso-wrap-style:square;mso-width-percent:0;mso-height-percent:0;mso-wrap-distance-left:9pt;mso-wrap-distance-top:0;mso-wrap-distance-right:9pt;mso-wrap-distance-bottom:0;mso-position-horizontal:absolute;mso-position-horizontal-relative:text;mso-position-vertical:absolute;mso-position-vertical-relative:text;mso-width-percent:0;mso-height-percent:0;mso-width-relative:page;mso-height-relative:page;v-text-anchor:top" o:gfxdata="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" filled="f" stroked="f">
+              <v:shape w14:anchorId="79BD7C4F" id="Text Box 8" o:spid="_x0000_s1029" type="#_x0000_t202" style="position:absolute;margin-left:169.75pt;margin-top:647.1pt;width:352.5pt;height:49.5pt;z-index:251682304;visibility:visible;mso-wrap-style:square;mso-width-percent:0;mso-height-percent:0;mso-wrap-distance-left:9pt;mso-wrap-distance-top:0;mso-wrap-distance-right:9pt;mso-wrap-distance-bottom:0;mso-position-horizontal:absolute;mso-position-horizontal-relative:text;mso-position-vertical:absolute;mso-position-vertical-relative:text;mso-width-percent:0;mso-height-percent:0;mso-width-relative:page;mso-height-relative:page;v-text-anchor:top" o:gfxdata="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" filled="f" stroked="f">
                 <v:path arrowok="t"/>
                 <v:textbox>
                   <w:txbxContent>
@@ -1735,6 +2006,7 @@
       <w:r>
         <w:rPr>
           <w:rFonts w:ascii="Avenir Light" w:hAnsi="Avenir Light"/>
+          <w:noProof/>
         </w:rPr>
         <mc:AlternateContent>
           <mc:Choice Requires="wps">
@@ -1912,7 +2184,7 @@
           </mc:Choice>
           <mc:Fallback>
             <w:pict>
-              <v:shape w14:anchorId="09303E6C" id="Text Box 19" o:spid="_x0000_s1029" type="#_x0000_t202" style="position:absolute;margin-left:169.75pt;margin-top:695.05pt;width:352.5pt;height:27.75pt;z-index:251684352;visibility:visible;mso-wrap-style:square;mso-width-percent:0;mso-height-percent:0;mso-wrap-distance-left:9pt;mso-wrap-distance-top:0;mso-wrap-distance-right:9pt;mso-wrap-distance-bottom:0;mso-position-horizontal:absolute;mso-position-horizontal-relative:text;mso-position-vertical:absolute;mso-position-vertical-relative:text;mso-width-percent:0;mso-height-percent:0;mso-width-relative:page;mso-height-relative:page;v-text-anchor:top" o:gfxdata="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" filled="f" stroked="f">
+              <v:shape w14:anchorId="09303E6C" id="Text Box 19" o:spid="_x0000_s1030" type="#_x0000_t202" style="position:absolute;margin-left:169.75pt;margin-top:695.05pt;width:352.5pt;height:27.75pt;z-index:251684352;visibility:visible;mso-wrap-style:square;mso-width-percent:0;mso-height-percent:0;mso-wrap-distance-left:9pt;mso-wrap-distance-top:0;mso-wrap-distance-right:9pt;mso-wrap-distance-bottom:0;mso-position-horizontal:absolute;mso-position-horizontal-relative:text;mso-position-vertical:absolute;mso-position-vertical-relative:text;mso-width-percent:0;mso-height-percent:0;mso-width-relative:page;mso-height-relative:page;v-text-anchor:top" o:gfxdata="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" filled="f" stroked="f">
                 <v:path arrowok="t"/>
                 <v:textbox>
                   <w:txbxContent>
@@ -2025,6 +2297,7 @@
       <w:r>
         <w:rPr>
           <w:rFonts w:ascii="Avenir Light" w:hAnsi="Avenir Light"/>
+          <w:noProof/>
         </w:rPr>
         <mc:AlternateContent>
           <mc:Choice Requires="wps">
@@ -2175,7 +2448,7 @@
           </mc:Choice>
           <mc:Fallback>
             <w:pict>
-              <v:shape w14:anchorId="054CF386" id="Text Box 20" o:spid="_x0000_s1030" type="#_x0000_t202" style="position:absolute;margin-left:170.1pt;margin-top:723.05pt;width:348.75pt;height:26.45pt;z-index:251680256;visibility:visible;mso-wrap-style:square;mso-width-percent:0;mso-height-percent:0;mso-wrap-distance-left:9pt;mso-wrap-distance-top:0;mso-wrap-distance-right:9pt;mso-wrap-distance-bottom:0;mso-position-horizontal:absolute;mso-position-horizontal-relative:text;mso-position-vertical:absolute;mso-position-vertical-relative:text;mso-width-percent:0;mso-height-percent:0;mso-width-relative:page;mso-height-relative:page;v-text-anchor:top" o:gfxdata="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" filled="f" stroked="f">
+              <v:shape w14:anchorId="054CF386" id="_x0000_s1031" type="#_x0000_t202" style="position:absolute;margin-left:170.1pt;margin-top:723.05pt;width:348.75pt;height:26.45pt;z-index:251680256;visibility:visible;mso-wrap-style:square;mso-width-percent:0;mso-height-percent:0;mso-wrap-distance-left:9pt;mso-wrap-distance-top:0;mso-wrap-distance-right:9pt;mso-wrap-distance-bottom:0;mso-position-horizontal:absolute;mso-position-horizontal-relative:text;mso-position-vertical:absolute;mso-position-vertical-relative:text;mso-width-percent:0;mso-height-percent:0;mso-width-relative:page;mso-height-relative:page;v-text-anchor:top" o:gfxdata="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" filled="f" stroked="f">
                 <v:path arrowok="t"/>
                 <v:textbox>
                   <w:txbxContent>
@@ -2364,31 +2637,7 @@
                                 <w:color w:val="A5A4A4"/>
                                 <w:lang w:val="en-US"/>
                               </w:rPr>
-                              <w:t xml:space="preserve">Inscribe </w:t>
-                            </w:r>
-                            <w:r>
-                              <w:rPr>
-                                <w:rFonts w:ascii="Avenir Light" w:hAnsi="Avenir Light" w:cs="Open Sans Light"/>
-                                <w:color w:val="A5A4A4"/>
-                                <w:lang w:val="en-US"/>
-                              </w:rPr>
-                              <w:t xml:space="preserve">– </w:t>
-                            </w:r>
-                            <w:r>
-                              <w:rPr>
-                                <w:rFonts w:ascii="Avenir Light" w:hAnsi="Avenir Light" w:cs="Open Sans Light"/>
-                                <w:color w:val="A5A4A4"/>
-                                <w:lang w:val="en-US"/>
-                              </w:rPr>
-                              <w:t>a handwriting and Machine Learning based Conversational Digital Assistant</w:t>
-                            </w:r>
-                            <w:r>
-                              <w:rPr>
-                                <w:rFonts w:ascii="Avenir Light" w:hAnsi="Avenir Light" w:cs="Open Sans Light"/>
-                                <w:color w:val="A5A4A4"/>
-                                <w:lang w:val="en-US"/>
-                              </w:rPr>
-                              <w:t xml:space="preserve"> for the iPad</w:t>
+                              <w:t>Inscribe – a handwriting and Machine Learning based Conversational Digital Assistant for the iPad</w:t>
                             </w:r>
                           </w:p>
                           <w:p>
@@ -2466,23 +2715,7 @@
                                 <w:color w:val="A5A4A4"/>
                                 <w:lang w:val="en-US"/>
                               </w:rPr>
-                              <w:t>Speaker at conferences like</w:t>
-                            </w:r>
-                            <w:r>
-                              <w:rPr>
-                                <w:rFonts w:ascii="Avenir Light" w:hAnsi="Avenir Light" w:cs="Open Sans Light"/>
-                                <w:color w:val="A5A4A4"/>
-                                <w:lang w:val="en-US"/>
-                              </w:rPr>
-                              <w:t xml:space="preserve"> </w:t>
-                            </w:r>
-                            <w:r>
-                              <w:rPr>
-                                <w:rFonts w:ascii="Avenir Light" w:hAnsi="Avenir Light" w:cs="Open Sans Light"/>
-                                <w:color w:val="A5A4A4"/>
-                                <w:lang w:val="en-US"/>
-                              </w:rPr>
-                              <w:t xml:space="preserve">iOS Conference in Singapore, </w:t>
+                              <w:t xml:space="preserve">Speaker at conferences like iOS Conference in Singapore, </w:t>
                             </w:r>
                             <w:proofErr w:type="spellStart"/>
                             <w:r>
@@ -2556,7 +2789,7 @@
           </mc:Choice>
           <mc:Fallback>
             <w:pict>
-              <v:shape w14:anchorId="082715F1" id="Text Box 10" o:spid="_x0000_s1031" type="#_x0000_t202" style="position:absolute;margin-left:169.6pt;margin-top:248.9pt;width:348.75pt;height:104.8pt;z-index:251648512;visibility:visible;mso-wrap-style:square;mso-width-percent:0;mso-height-percent:0;mso-wrap-distance-left:9pt;mso-wrap-distance-top:0;mso-wrap-distance-right:9pt;mso-wrap-distance-bottom:0;mso-position-horizontal:absolute;mso-position-horizontal-relative:text;mso-position-vertical:absolute;mso-position-vertical-relative:text;mso-width-percent:0;mso-height-percent:0;mso-width-relative:page;mso-height-relative:page;v-text-anchor:top" o:gfxdata="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" filled="f" stroked="f">
+              <v:shape w14:anchorId="082715F1" id="Text Box 10" o:spid="_x0000_s1032" type="#_x0000_t202" style="position:absolute;margin-left:169.6pt;margin-top:248.9pt;width:348.75pt;height:104.8pt;z-index:251648512;visibility:visible;mso-wrap-style:square;mso-width-percent:0;mso-height-percent:0;mso-wrap-distance-left:9pt;mso-wrap-distance-top:0;mso-wrap-distance-right:9pt;mso-wrap-distance-bottom:0;mso-position-horizontal:absolute;mso-position-horizontal-relative:text;mso-position-vertical:absolute;mso-position-vertical-relative:text;mso-width-percent:0;mso-height-percent:0;mso-width-relative:page;mso-height-relative:page;v-text-anchor:top" o:gfxdata="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" filled="f" stroked="f">
                 <v:path arrowok="t"/>
                 <v:textbox>
                   <w:txbxContent>
@@ -2602,31 +2835,7 @@
                           <w:color w:val="A5A4A4"/>
                           <w:lang w:val="en-US"/>
                         </w:rPr>
-                        <w:t xml:space="preserve">Inscribe </w:t>
-                      </w:r>
-                      <w:r>
-                        <w:rPr>
-                          <w:rFonts w:ascii="Avenir Light" w:hAnsi="Avenir Light" w:cs="Open Sans Light"/>
-                          <w:color w:val="A5A4A4"/>
-                          <w:lang w:val="en-US"/>
-                        </w:rPr>
-                        <w:t xml:space="preserve">– </w:t>
-                      </w:r>
-                      <w:r>
-                        <w:rPr>
-                          <w:rFonts w:ascii="Avenir Light" w:hAnsi="Avenir Light" w:cs="Open Sans Light"/>
-                          <w:color w:val="A5A4A4"/>
-                          <w:lang w:val="en-US"/>
-                        </w:rPr>
-                        <w:t>a handwriting and Machine Learning based Conversational Digital Assistant</w:t>
-                      </w:r>
-                      <w:r>
-                        <w:rPr>
-                          <w:rFonts w:ascii="Avenir Light" w:hAnsi="Avenir Light" w:cs="Open Sans Light"/>
-                          <w:color w:val="A5A4A4"/>
-                          <w:lang w:val="en-US"/>
-                        </w:rPr>
-                        <w:t xml:space="preserve"> for the iPad</w:t>
+                        <w:t>Inscribe – a handwriting and Machine Learning based Conversational Digital Assistant for the iPad</w:t>
                       </w:r>
                     </w:p>
                     <w:p>
@@ -2704,23 +2913,7 @@
                           <w:color w:val="A5A4A4"/>
                           <w:lang w:val="en-US"/>
                         </w:rPr>
-                        <w:t>Speaker at conferences like</w:t>
-                      </w:r>
-                      <w:r>
-                        <w:rPr>
-                          <w:rFonts w:ascii="Avenir Light" w:hAnsi="Avenir Light" w:cs="Open Sans Light"/>
-                          <w:color w:val="A5A4A4"/>
-                          <w:lang w:val="en-US"/>
-                        </w:rPr>
-                        <w:t xml:space="preserve"> </w:t>
-                      </w:r>
-                      <w:r>
-                        <w:rPr>
-                          <w:rFonts w:ascii="Avenir Light" w:hAnsi="Avenir Light" w:cs="Open Sans Light"/>
-                          <w:color w:val="A5A4A4"/>
-                          <w:lang w:val="en-US"/>
-                        </w:rPr>
-                        <w:t xml:space="preserve">iOS Conference in Singapore, </w:t>
+                        <w:t xml:space="preserve">Speaker at conferences like iOS Conference in Singapore, </w:t>
                       </w:r>
                       <w:proofErr w:type="spellStart"/>
                       <w:r>
@@ -2866,18 +3059,7 @@
                                 <w:szCs w:val="32"/>
                                 <w:lang w:val="en-US"/>
                               </w:rPr>
-                              <w:t xml:space="preserve">Development Architect </w:t>
-                            </w:r>
-                            <w:r>
-                              <w:rPr>
-                                <w:rFonts w:ascii="Avenir Medium" w:hAnsi="Avenir Medium" w:cs="Open Sans Light"/>
-                                <w:color w:val="7F7F7F" w:themeColor="text1" w:themeTint="80"/>
-                                <w:spacing w:val="-12"/>
-                                <w:sz w:val="32"/>
-                                <w:szCs w:val="32"/>
-                                <w:lang w:val="en-US"/>
-                              </w:rPr>
-                              <w:t>2014 - 2016</w:t>
+                              <w:t>Development Architect 2014 - 2016</w:t>
                             </w:r>
                           </w:p>
                           <w:p>
@@ -2910,7 +3092,7 @@
           </mc:Choice>
           <mc:Fallback>
             <w:pict>
-              <v:shape w14:anchorId="23A3D2D9" id="_x0000_s1032" type="#_x0000_t202" style="position:absolute;margin-left:169.6pt;margin-top:354.2pt;width:352.5pt;height:27.75pt;z-index:251651584;visibility:visible;mso-wrap-style:square;mso-width-percent:0;mso-height-percent:0;mso-wrap-distance-left:9pt;mso-wrap-distance-top:0;mso-wrap-distance-right:9pt;mso-wrap-distance-bottom:0;mso-position-horizontal:absolute;mso-position-horizontal-relative:text;mso-position-vertical:absolute;mso-position-vertical-relative:text;mso-width-percent:0;mso-height-percent:0;mso-width-relative:page;mso-height-relative:page;v-text-anchor:top" o:gfxdata="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" filled="f" stroked="f">
+              <v:shape w14:anchorId="23A3D2D9" id="_x0000_s1033" type="#_x0000_t202" style="position:absolute;margin-left:169.6pt;margin-top:354.2pt;width:352.5pt;height:27.75pt;z-index:251651584;visibility:visible;mso-wrap-style:square;mso-width-percent:0;mso-height-percent:0;mso-wrap-distance-left:9pt;mso-wrap-distance-top:0;mso-wrap-distance-right:9pt;mso-wrap-distance-bottom:0;mso-position-horizontal:absolute;mso-position-horizontal-relative:text;mso-position-vertical:absolute;mso-position-vertical-relative:text;mso-width-percent:0;mso-height-percent:0;mso-width-relative:page;mso-height-relative:page;v-text-anchor:top" o:gfxdata="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" filled="f" stroked="f">
                 <v:path arrowok="t"/>
                 <v:textbox>
                   <w:txbxContent>
@@ -2934,18 +3116,7 @@
                           <w:szCs w:val="32"/>
                           <w:lang w:val="en-US"/>
                         </w:rPr>
-                        <w:t xml:space="preserve">Development Architect </w:t>
-                      </w:r>
-                      <w:r>
-                        <w:rPr>
-                          <w:rFonts w:ascii="Avenir Medium" w:hAnsi="Avenir Medium" w:cs="Open Sans Light"/>
-                          <w:color w:val="7F7F7F" w:themeColor="text1" w:themeTint="80"/>
-                          <w:spacing w:val="-12"/>
-                          <w:sz w:val="32"/>
-                          <w:szCs w:val="32"/>
-                          <w:lang w:val="en-US"/>
-                        </w:rPr>
-                        <w:t>2014 - 2016</w:t>
+                        <w:t>Development Architect 2014 - 2016</w:t>
                       </w:r>
                     </w:p>
                     <w:p>
@@ -3082,14 +3253,7 @@
                                 <w:rFonts w:ascii="Avenir Light" w:hAnsi="Avenir Light" w:cs="Open Sans Light"/>
                                 <w:color w:val="A5A4A4"/>
                               </w:rPr>
-                              <w:t xml:space="preserve"> </w:t>
-                            </w:r>
-                            <w:r>
-                              <w:rPr>
-                                <w:rFonts w:ascii="Avenir Light" w:hAnsi="Avenir Light" w:cs="Open Sans Light"/>
-                                <w:color w:val="A5A4A4"/>
-                              </w:rPr>
-                              <w:t>complete set of tools to design and build apps</w:t>
+                              <w:t xml:space="preserve"> complete set of tools to design and build apps</w:t>
                             </w:r>
                           </w:p>
                           <w:p>
@@ -3176,7 +3340,7 @@
           </mc:Choice>
           <mc:Fallback>
             <w:pict>
-              <v:shape w14:anchorId="11B57D60" id="_x0000_s1033" type="#_x0000_t202" style="position:absolute;margin-left:169.6pt;margin-top:381.45pt;width:348.75pt;height:73.8pt;z-index:251652608;visibility:visible;mso-wrap-style:square;mso-width-percent:0;mso-height-percent:0;mso-wrap-distance-left:9pt;mso-wrap-distance-top:0;mso-wrap-distance-right:9pt;mso-wrap-distance-bottom:0;mso-position-horizontal:absolute;mso-position-horizontal-relative:text;mso-position-vertical:absolute;mso-position-vertical-relative:text;mso-width-percent:0;mso-height-percent:0;mso-width-relative:page;mso-height-relative:page;v-text-anchor:top" o:gfxdata="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" filled="f" stroked="f">
+              <v:shape w14:anchorId="11B57D60" id="_x0000_s1034" type="#_x0000_t202" style="position:absolute;margin-left:169.6pt;margin-top:381.45pt;width:348.75pt;height:73.8pt;z-index:251652608;visibility:visible;mso-wrap-style:square;mso-width-percent:0;mso-height-percent:0;mso-wrap-distance-left:9pt;mso-wrap-distance-top:0;mso-wrap-distance-right:9pt;mso-wrap-distance-bottom:0;mso-position-horizontal:absolute;mso-position-horizontal-relative:text;mso-position-vertical:absolute;mso-position-vertical-relative:text;mso-width-percent:0;mso-height-percent:0;mso-width-relative:page;mso-height-relative:page;v-text-anchor:top" o:gfxdata="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" filled="f" stroked="f">
                 <v:path arrowok="t"/>
                 <v:textbox>
                   <w:txbxContent>
@@ -3232,14 +3396,7 @@
                           <w:rFonts w:ascii="Avenir Light" w:hAnsi="Avenir Light" w:cs="Open Sans Light"/>
                           <w:color w:val="A5A4A4"/>
                         </w:rPr>
-                        <w:t xml:space="preserve"> </w:t>
-                      </w:r>
-                      <w:r>
-                        <w:rPr>
-                          <w:rFonts w:ascii="Avenir Light" w:hAnsi="Avenir Light" w:cs="Open Sans Light"/>
-                          <w:color w:val="A5A4A4"/>
-                        </w:rPr>
-                        <w:t>complete set of tools to design and build apps</w:t>
+                        <w:t xml:space="preserve"> complete set of tools to design and build apps</w:t>
                       </w:r>
                     </w:p>
                     <w:p>
@@ -3317,6 +3474,7 @@
       <w:r>
         <w:rPr>
           <w:rFonts w:ascii="Avenir Light" w:hAnsi="Avenir Light"/>
+          <w:noProof/>
         </w:rPr>
         <mc:AlternateContent>
           <mc:Choice Requires="wps">
@@ -3396,29 +3554,7 @@
                                 <w:szCs w:val="32"/>
                                 <w:lang w:val="en-US"/>
                               </w:rPr>
-                              <w:t>Senior Developer</w:t>
-                            </w:r>
-                            <w:r>
-                              <w:rPr>
-                                <w:rFonts w:ascii="Avenir Medium" w:hAnsi="Avenir Medium" w:cs="Open Sans Light"/>
-                                <w:color w:val="7F7F7F" w:themeColor="text1" w:themeTint="80"/>
-                                <w:spacing w:val="-12"/>
-                                <w:sz w:val="32"/>
-                                <w:szCs w:val="32"/>
-                                <w:lang w:val="en-US"/>
-                              </w:rPr>
-                              <w:t xml:space="preserve"> </w:t>
-                            </w:r>
-                            <w:r>
-                              <w:rPr>
-                                <w:rFonts w:ascii="Avenir Medium" w:hAnsi="Avenir Medium" w:cs="Open Sans Light"/>
-                                <w:color w:val="7F7F7F" w:themeColor="text1" w:themeTint="80"/>
-                                <w:spacing w:val="-12"/>
-                                <w:sz w:val="32"/>
-                                <w:szCs w:val="32"/>
-                                <w:lang w:val="en-US"/>
-                              </w:rPr>
-                              <w:t>2008 - 2014</w:t>
+                              <w:t>Senior Developer 2008 - 2014</w:t>
                             </w:r>
                           </w:p>
                           <w:p>
@@ -3451,7 +3587,7 @@
           </mc:Choice>
           <mc:Fallback>
             <w:pict>
-              <v:shape w14:anchorId="786FCCE0" id="_x0000_s1034" type="#_x0000_t202" style="position:absolute;margin-left:169.6pt;margin-top:456.7pt;width:352.5pt;height:27.75pt;z-index:251674112;visibility:visible;mso-wrap-style:square;mso-width-percent:0;mso-height-percent:0;mso-wrap-distance-left:9pt;mso-wrap-distance-top:0;mso-wrap-distance-right:9pt;mso-wrap-distance-bottom:0;mso-position-horizontal:absolute;mso-position-horizontal-relative:text;mso-position-vertical:absolute;mso-position-vertical-relative:text;mso-width-percent:0;mso-height-percent:0;mso-width-relative:page;mso-height-relative:page;v-text-anchor:top" o:gfxdata="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" filled="f" stroked="f">
+              <v:shape w14:anchorId="786FCCE0" id="_x0000_s1035" type="#_x0000_t202" style="position:absolute;margin-left:169.6pt;margin-top:456.7pt;width:352.5pt;height:27.75pt;z-index:251674112;visibility:visible;mso-wrap-style:square;mso-width-percent:0;mso-height-percent:0;mso-wrap-distance-left:9pt;mso-wrap-distance-top:0;mso-wrap-distance-right:9pt;mso-wrap-distance-bottom:0;mso-position-horizontal:absolute;mso-position-horizontal-relative:text;mso-position-vertical:absolute;mso-position-vertical-relative:text;mso-width-percent:0;mso-height-percent:0;mso-width-relative:page;mso-height-relative:page;v-text-anchor:top" o:gfxdata="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" filled="f" stroked="f">
                 <v:path arrowok="t"/>
                 <v:textbox>
                   <w:txbxContent>
@@ -3475,29 +3611,7 @@
                           <w:szCs w:val="32"/>
                           <w:lang w:val="en-US"/>
                         </w:rPr>
-                        <w:t>Senior Developer</w:t>
-                      </w:r>
-                      <w:r>
-                        <w:rPr>
-                          <w:rFonts w:ascii="Avenir Medium" w:hAnsi="Avenir Medium" w:cs="Open Sans Light"/>
-                          <w:color w:val="7F7F7F" w:themeColor="text1" w:themeTint="80"/>
-                          <w:spacing w:val="-12"/>
-                          <w:sz w:val="32"/>
-                          <w:szCs w:val="32"/>
-                          <w:lang w:val="en-US"/>
-                        </w:rPr>
-                        <w:t xml:space="preserve"> </w:t>
-                      </w:r>
-                      <w:r>
-                        <w:rPr>
-                          <w:rFonts w:ascii="Avenir Medium" w:hAnsi="Avenir Medium" w:cs="Open Sans Light"/>
-                          <w:color w:val="7F7F7F" w:themeColor="text1" w:themeTint="80"/>
-                          <w:spacing w:val="-12"/>
-                          <w:sz w:val="32"/>
-                          <w:szCs w:val="32"/>
-                          <w:lang w:val="en-US"/>
-                        </w:rPr>
-                        <w:t>2008 - 2014</w:t>
+                        <w:t>Senior Developer 2008 - 2014</w:t>
                       </w:r>
                     </w:p>
                     <w:p>
@@ -3521,6 +3635,7 @@
       <w:r>
         <w:rPr>
           <w:rFonts w:ascii="Avenir Light" w:hAnsi="Avenir Light"/>
+          <w:noProof/>
         </w:rPr>
         <mc:AlternateContent>
           <mc:Choice Requires="wps">
@@ -3704,14 +3819,7 @@
                                 <w:rFonts w:ascii="Avenir Light" w:hAnsi="Avenir Light" w:cs="Open Sans Light"/>
                                 <w:color w:val="A5A4A4"/>
                               </w:rPr>
-                              <w:t>Led</w:t>
-                            </w:r>
-                            <w:r>
-                              <w:rPr>
-                                <w:rFonts w:ascii="Avenir Light" w:hAnsi="Avenir Light" w:cs="Open Sans Light"/>
-                                <w:color w:val="A5A4A4"/>
-                              </w:rPr>
-                              <w:t xml:space="preserve"> trainings for topics like </w:t>
+                              <w:t xml:space="preserve">Led trainings for topics like </w:t>
                             </w:r>
                             <w:r>
                               <w:rPr>
@@ -3751,7 +3859,7 @@
           </mc:Choice>
           <mc:Fallback>
             <w:pict>
-              <v:shape w14:anchorId="2E33E3C3" id="_x0000_s1035" type="#_x0000_t202" style="position:absolute;margin-left:169.6pt;margin-top:484.85pt;width:348.75pt;height:73.8pt;z-index:251675136;visibility:visible;mso-wrap-style:square;mso-width-percent:0;mso-height-percent:0;mso-wrap-distance-left:9pt;mso-wrap-distance-top:0;mso-wrap-distance-right:9pt;mso-wrap-distance-bottom:0;mso-position-horizontal:absolute;mso-position-horizontal-relative:text;mso-position-vertical:absolute;mso-position-vertical-relative:text;mso-width-percent:0;mso-height-percent:0;mso-width-relative:page;mso-height-relative:page;v-text-anchor:top" o:gfxdata="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" filled="f" stroked="f">
+              <v:shape w14:anchorId="2E33E3C3" id="_x0000_s1036" type="#_x0000_t202" style="position:absolute;margin-left:169.6pt;margin-top:484.85pt;width:348.75pt;height:73.8pt;z-index:251675136;visibility:visible;mso-wrap-style:square;mso-width-percent:0;mso-height-percent:0;mso-wrap-distance-left:9pt;mso-wrap-distance-top:0;mso-wrap-distance-right:9pt;mso-wrap-distance-bottom:0;mso-position-horizontal:absolute;mso-position-horizontal-relative:text;mso-position-vertical:absolute;mso-position-vertical-relative:text;mso-width-percent:0;mso-height-percent:0;mso-width-relative:page;mso-height-relative:page;v-text-anchor:top" o:gfxdata="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" filled="f" stroked="f">
                 <v:path arrowok="t"/>
                 <v:textbox>
                   <w:txbxContent>
@@ -3879,14 +3987,7 @@
                           <w:rFonts w:ascii="Avenir Light" w:hAnsi="Avenir Light" w:cs="Open Sans Light"/>
                           <w:color w:val="A5A4A4"/>
                         </w:rPr>
-                        <w:t>Led</w:t>
-                      </w:r>
-                      <w:r>
-                        <w:rPr>
-                          <w:rFonts w:ascii="Avenir Light" w:hAnsi="Avenir Light" w:cs="Open Sans Light"/>
-                          <w:color w:val="A5A4A4"/>
-                        </w:rPr>
-                        <w:t xml:space="preserve"> trainings for topics like </w:t>
+                        <w:t xml:space="preserve">Led trainings for topics like </w:t>
                       </w:r>
                       <w:r>
                         <w:rPr>
@@ -3917,11 +4018,12 @@
       <w:r>
         <w:rPr>
           <w:rFonts w:ascii="Avenir Light" w:hAnsi="Avenir Light"/>
+          <w:noProof/>
         </w:rPr>
         <mc:AlternateContent>
           <mc:Choice Requires="wps">
             <w:drawing>
-              <wp:anchor distT="0" distB="0" distL="114300" distR="114300" simplePos="0" relativeHeight="251677184" behindDoc="0" locked="0" layoutInCell="1" allowOverlap="1" wp14:anchorId="14CAE55F" wp14:editId="24AC4AA5">
+              <wp:anchor distT="0" distB="0" distL="114300" distR="114300" simplePos="0" relativeHeight="251677184" behindDoc="0" locked="0" layoutInCell="1" allowOverlap="1" wp14:anchorId="14CAE55F" wp14:editId="5BE07223">
                 <wp:simplePos x="0" y="0"/>
                 <wp:positionH relativeFrom="column">
                   <wp:posOffset>2153920</wp:posOffset>
@@ -3996,51 +4098,7 @@
                                 <w:szCs w:val="32"/>
                                 <w:lang w:val="en-US"/>
                               </w:rPr>
-                              <w:t>Developer</w:t>
-                            </w:r>
-                            <w:r>
-                              <w:rPr>
-                                <w:rFonts w:ascii="Avenir Medium" w:hAnsi="Avenir Medium" w:cs="Open Sans Light"/>
-                                <w:color w:val="7F7F7F" w:themeColor="text1" w:themeTint="80"/>
-                                <w:spacing w:val="-12"/>
-                                <w:sz w:val="32"/>
-                                <w:szCs w:val="32"/>
-                                <w:lang w:val="en-US"/>
-                              </w:rPr>
-                              <w:t xml:space="preserve"> </w:t>
-                            </w:r>
-                            <w:r>
-                              <w:rPr>
-                                <w:rFonts w:ascii="Avenir Medium" w:hAnsi="Avenir Medium" w:cs="Open Sans Light"/>
-                                <w:color w:val="7F7F7F" w:themeColor="text1" w:themeTint="80"/>
-                                <w:spacing w:val="-12"/>
-                                <w:sz w:val="32"/>
-                                <w:szCs w:val="32"/>
-                                <w:lang w:val="en-US"/>
-                              </w:rPr>
-                              <w:t xml:space="preserve">2006 </w:t>
-                            </w:r>
-                            <w:r>
-                              <w:rPr>
-                                <w:rFonts w:ascii="Avenir Medium" w:hAnsi="Avenir Medium" w:cs="Open Sans Light"/>
-                                <w:color w:val="7F7F7F" w:themeColor="text1" w:themeTint="80"/>
-                                <w:spacing w:val="-12"/>
-                                <w:sz w:val="32"/>
-                                <w:szCs w:val="32"/>
-                                <w:lang w:val="en-US"/>
-                              </w:rPr>
-                              <w:t xml:space="preserve">- </w:t>
-                            </w:r>
-                            <w:r>
-                              <w:rPr>
-                                <w:rFonts w:ascii="Avenir Medium" w:hAnsi="Avenir Medium" w:cs="Open Sans Light"/>
-                                <w:color w:val="7F7F7F" w:themeColor="text1" w:themeTint="80"/>
-                                <w:spacing w:val="-12"/>
-                                <w:sz w:val="32"/>
-                                <w:szCs w:val="32"/>
-                                <w:lang w:val="en-US"/>
-                              </w:rPr>
-                              <w:t>2008</w:t>
+                              <w:t>Developer 2006 - 2008</w:t>
                             </w:r>
                           </w:p>
                           <w:p>
@@ -4073,7 +4131,7 @@
           </mc:Choice>
           <mc:Fallback>
             <w:pict>
-              <v:shape w14:anchorId="14CAE55F" id="_x0000_s1036" type="#_x0000_t202" style="position:absolute;margin-left:169.6pt;margin-top:558.65pt;width:352.5pt;height:27.75pt;z-index:251677184;visibility:visible;mso-wrap-style:square;mso-width-percent:0;mso-height-percent:0;mso-wrap-distance-left:9pt;mso-wrap-distance-top:0;mso-wrap-distance-right:9pt;mso-wrap-distance-bottom:0;mso-position-horizontal:absolute;mso-position-horizontal-relative:text;mso-position-vertical:absolute;mso-position-vertical-relative:text;mso-width-percent:0;mso-height-percent:0;mso-width-relative:page;mso-height-relative:page;v-text-anchor:top" o:gfxdata="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" filled="f" stroked="f">
+              <v:shape w14:anchorId="14CAE55F" id="_x0000_s1037" type="#_x0000_t202" style="position:absolute;margin-left:169.6pt;margin-top:558.65pt;width:352.5pt;height:27.75pt;z-index:251677184;visibility:visible;mso-wrap-style:square;mso-width-percent:0;mso-height-percent:0;mso-wrap-distance-left:9pt;mso-wrap-distance-top:0;mso-wrap-distance-right:9pt;mso-wrap-distance-bottom:0;mso-position-horizontal:absolute;mso-position-horizontal-relative:text;mso-position-vertical:absolute;mso-position-vertical-relative:text;mso-width-percent:0;mso-height-percent:0;mso-width-relative:page;mso-height-relative:page;v-text-anchor:top" o:gfxdata="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" filled="f" stroked="f">
                 <v:path arrowok="t"/>
                 <v:textbox>
                   <w:txbxContent>
@@ -4097,51 +4155,7 @@
                           <w:szCs w:val="32"/>
                           <w:lang w:val="en-US"/>
                         </w:rPr>
-                        <w:t>Developer</w:t>
-                      </w:r>
-                      <w:r>
-                        <w:rPr>
-                          <w:rFonts w:ascii="Avenir Medium" w:hAnsi="Avenir Medium" w:cs="Open Sans Light"/>
-                          <w:color w:val="7F7F7F" w:themeColor="text1" w:themeTint="80"/>
-                          <w:spacing w:val="-12"/>
-                          <w:sz w:val="32"/>
-                          <w:szCs w:val="32"/>
-                          <w:lang w:val="en-US"/>
-                        </w:rPr>
-                        <w:t xml:space="preserve"> </w:t>
-                      </w:r>
-                      <w:r>
-                        <w:rPr>
-                          <w:rFonts w:ascii="Avenir Medium" w:hAnsi="Avenir Medium" w:cs="Open Sans Light"/>
-                          <w:color w:val="7F7F7F" w:themeColor="text1" w:themeTint="80"/>
-                          <w:spacing w:val="-12"/>
-                          <w:sz w:val="32"/>
-                          <w:szCs w:val="32"/>
-                          <w:lang w:val="en-US"/>
-                        </w:rPr>
-                        <w:t xml:space="preserve">2006 </w:t>
-                      </w:r>
-                      <w:r>
-                        <w:rPr>
-                          <w:rFonts w:ascii="Avenir Medium" w:hAnsi="Avenir Medium" w:cs="Open Sans Light"/>
-                          <w:color w:val="7F7F7F" w:themeColor="text1" w:themeTint="80"/>
-                          <w:spacing w:val="-12"/>
-                          <w:sz w:val="32"/>
-                          <w:szCs w:val="32"/>
-                          <w:lang w:val="en-US"/>
-                        </w:rPr>
-                        <w:t xml:space="preserve">- </w:t>
-                      </w:r>
-                      <w:r>
-                        <w:rPr>
-                          <w:rFonts w:ascii="Avenir Medium" w:hAnsi="Avenir Medium" w:cs="Open Sans Light"/>
-                          <w:color w:val="7F7F7F" w:themeColor="text1" w:themeTint="80"/>
-                          <w:spacing w:val="-12"/>
-                          <w:sz w:val="32"/>
-                          <w:szCs w:val="32"/>
-                          <w:lang w:val="en-US"/>
-                        </w:rPr>
-                        <w:t>2008</w:t>
+                        <w:t>Developer 2006 - 2008</w:t>
                       </w:r>
                     </w:p>
                     <w:p>
@@ -4154,256 +4168,6 @@
                           <w:szCs w:val="32"/>
                         </w:rPr>
                       </w:pPr>
-                    </w:p>
-                  </w:txbxContent>
-                </v:textbox>
-              </v:shape>
-            </w:pict>
-          </mc:Fallback>
-        </mc:AlternateContent>
-      </w:r>
-      <w:r>
-        <w:rPr>
-          <w:rFonts w:ascii="Avenir Light" w:hAnsi="Avenir Light"/>
-        </w:rPr>
-        <mc:AlternateContent>
-          <mc:Choice Requires="wps">
-            <w:drawing>
-              <wp:anchor distT="0" distB="0" distL="114300" distR="114300" simplePos="0" relativeHeight="251678208" behindDoc="0" locked="0" layoutInCell="1" allowOverlap="1" wp14:anchorId="6FCB3970" wp14:editId="1F15DC2C">
-                <wp:simplePos x="0" y="0"/>
-                <wp:positionH relativeFrom="column">
-                  <wp:posOffset>2153920</wp:posOffset>
-                </wp:positionH>
-                <wp:positionV relativeFrom="paragraph">
-                  <wp:posOffset>7480935</wp:posOffset>
-                </wp:positionV>
-                <wp:extent cx="4429125" cy="589915"/>
-                <wp:effectExtent l="0" t="0" r="0" b="0"/>
-                <wp:wrapNone/>
-                <wp:docPr id="35" name="Text Box 20"/>
-                <wp:cNvGraphicFramePr>
-                  <a:graphicFrameLocks xmlns:a="http://schemas.openxmlformats.org/drawingml/2006/main"/>
-                </wp:cNvGraphicFramePr>
-                <a:graphic xmlns:a="http://schemas.openxmlformats.org/drawingml/2006/main">
-                  <a:graphicData uri="http://schemas.microsoft.com/office/word/2010/wordprocessingShape">
-                    <wps:wsp>
-                      <wps:cNvSpPr txBox="1">
-                        <a:spLocks/>
-                      </wps:cNvSpPr>
-                      <wps:spPr bwMode="auto">
-                        <a:xfrm>
-                          <a:off x="0" y="0"/>
-                          <a:ext cx="4429125" cy="589915"/>
-                        </a:xfrm>
-                        <a:prstGeom prst="rect">
-                          <a:avLst/>
-                        </a:prstGeom>
-                        <a:noFill/>
-                        <a:ln>
-                          <a:noFill/>
-                        </a:ln>
-                        <a:extLst>
-                          <a:ext uri="{909E8E84-426E-40DD-AFC4-6F175D3DCCD1}">
-                            <a14:hiddenFill xmlns:a14="http://schemas.microsoft.com/office/drawing/2010/main">
-                              <a:solidFill>
-                                <a:srgbClr val="FFFFFF"/>
-                              </a:solidFill>
-                            </a14:hiddenFill>
-                          </a:ext>
-                          <a:ext uri="{91240B29-F687-4F45-9708-019B960494DF}">
-                            <a14:hiddenLine xmlns:a14="http://schemas.microsoft.com/office/drawing/2010/main" w="9525">
-                              <a:solidFill>
-                                <a:srgbClr val="000000"/>
-                              </a:solidFill>
-                              <a:miter lim="800000"/>
-                              <a:headEnd/>
-                              <a:tailEnd/>
-                            </a14:hiddenLine>
-                          </a:ext>
-                        </a:extLst>
-                      </wps:spPr>
-                      <wps:txbx>
-                        <w:txbxContent>
-                          <w:p>
-                            <w:pPr>
-                              <w:spacing w:line="216" w:lineRule="auto"/>
-                              <w:rPr>
-                                <w:rFonts w:ascii="Avenir Light" w:hAnsi="Avenir Light" w:cs="Open Sans Light"/>
-                                <w:color w:val="A5A4A4"/>
-                                <w:sz w:val="24"/>
-                                <w:szCs w:val="24"/>
-                                <w:lang w:val="en-US"/>
-                              </w:rPr>
-                            </w:pPr>
-                            <w:proofErr w:type="spellStart"/>
-                            <w:r>
-                              <w:rPr>
-                                <w:rFonts w:ascii="Avenir Light" w:hAnsi="Avenir Light" w:cs="Open Sans Light"/>
-                                <w:color w:val="A5A4A4"/>
-                                <w:sz w:val="24"/>
-                                <w:szCs w:val="24"/>
-                                <w:lang w:val="en-US"/>
-                              </w:rPr>
-                              <w:t>InterComponentWare</w:t>
-                            </w:r>
-                            <w:proofErr w:type="spellEnd"/>
-                            <w:r>
-                              <w:rPr>
-                                <w:rFonts w:ascii="Avenir Light" w:hAnsi="Avenir Light" w:cs="Open Sans Light"/>
-                                <w:color w:val="A5A4A4"/>
-                                <w:sz w:val="24"/>
-                                <w:szCs w:val="24"/>
-                                <w:lang w:val="en-US"/>
-                              </w:rPr>
-                              <w:t xml:space="preserve"> </w:t>
-                            </w:r>
-                            <w:r>
-                              <w:rPr>
-                                <w:rFonts w:ascii="Avenir Light" w:hAnsi="Avenir Light" w:cs="Open Sans Light"/>
-                                <w:color w:val="A5A4A4"/>
-                                <w:sz w:val="24"/>
-                                <w:szCs w:val="24"/>
-                                <w:lang w:val="en-US"/>
-                              </w:rPr>
-                              <w:t>Walldorf, Germany</w:t>
-                            </w:r>
-                          </w:p>
-                          <w:p>
-                            <w:pPr>
-                              <w:pStyle w:val="ListParagraph"/>
-                              <w:numPr>
-                                <w:ilvl w:val="0"/>
-                                <w:numId w:val="6"/>
-                              </w:numPr>
-                              <w:spacing w:line="216" w:lineRule="auto"/>
-                              <w:rPr>
-                                <w:rFonts w:ascii="Avenir Light" w:hAnsi="Avenir Light" w:cs="Open Sans Light"/>
-                                <w:color w:val="A5A4A4"/>
-                                <w:sz w:val="24"/>
-                                <w:szCs w:val="24"/>
-                                <w:lang w:val="en-US"/>
-                              </w:rPr>
-                            </w:pPr>
-                            <w:r>
-                              <w:rPr>
-                                <w:rFonts w:ascii="Avenir Light" w:hAnsi="Avenir Light" w:cs="Open Sans Light"/>
-                                <w:color w:val="A5A4A4"/>
-                                <w:lang w:val="en-US"/>
-                              </w:rPr>
-                              <w:t xml:space="preserve">Developed a Java based CRM system for health insurance </w:t>
-                            </w:r>
-                            <w:r>
-                              <w:rPr>
-                                <w:rFonts w:ascii="Avenir Light" w:hAnsi="Avenir Light" w:cs="Open Sans Light"/>
-                                <w:color w:val="A5A4A4"/>
-                                <w:sz w:val="24"/>
-                                <w:szCs w:val="24"/>
-                                <w:lang w:val="en-US"/>
-                              </w:rPr>
-                              <w:t>providers</w:t>
-                            </w:r>
-                          </w:p>
-                        </w:txbxContent>
-                      </wps:txbx>
-                      <wps:bodyPr rot="0" vert="horz" wrap="square" lIns="91440" tIns="45720" rIns="91440" bIns="45720" anchor="t" anchorCtr="0" upright="1">
-                        <a:noAutofit/>
-                      </wps:bodyPr>
-                    </wps:wsp>
-                  </a:graphicData>
-                </a:graphic>
-                <wp14:sizeRelH relativeFrom="page">
-                  <wp14:pctWidth>0</wp14:pctWidth>
-                </wp14:sizeRelH>
-                <wp14:sizeRelV relativeFrom="page">
-                  <wp14:pctHeight>0</wp14:pctHeight>
-                </wp14:sizeRelV>
-              </wp:anchor>
-            </w:drawing>
-          </mc:Choice>
-          <mc:Fallback>
-            <w:pict>
-              <v:shape w14:anchorId="6FCB3970" id="_x0000_s1037" type="#_x0000_t202" style="position:absolute;margin-left:169.6pt;margin-top:589.05pt;width:348.75pt;height:46.45pt;z-index:251678208;visibility:visible;mso-wrap-style:square;mso-width-percent:0;mso-height-percent:0;mso-wrap-distance-left:9pt;mso-wrap-distance-top:0;mso-wrap-distance-right:9pt;mso-wrap-distance-bottom:0;mso-position-horizontal:absolute;mso-position-horizontal-relative:text;mso-position-vertical:absolute;mso-position-vertical-relative:text;mso-width-percent:0;mso-height-percent:0;mso-width-relative:page;mso-height-relative:page;v-text-anchor:top" o:gfxdata="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" filled="f" stroked="f">
-                <v:path arrowok="t"/>
-                <v:textbox>
-                  <w:txbxContent>
-                    <w:p>
-                      <w:pPr>
-                        <w:spacing w:line="216" w:lineRule="auto"/>
-                        <w:rPr>
-                          <w:rFonts w:ascii="Avenir Light" w:hAnsi="Avenir Light" w:cs="Open Sans Light"/>
-                          <w:color w:val="A5A4A4"/>
-                          <w:sz w:val="24"/>
-                          <w:szCs w:val="24"/>
-                          <w:lang w:val="en-US"/>
-                        </w:rPr>
-                      </w:pPr>
-                      <w:proofErr w:type="spellStart"/>
-                      <w:r>
-                        <w:rPr>
-                          <w:rFonts w:ascii="Avenir Light" w:hAnsi="Avenir Light" w:cs="Open Sans Light"/>
-                          <w:color w:val="A5A4A4"/>
-                          <w:sz w:val="24"/>
-                          <w:szCs w:val="24"/>
-                          <w:lang w:val="en-US"/>
-                        </w:rPr>
-                        <w:t>InterComponentWare</w:t>
-                      </w:r>
-                      <w:proofErr w:type="spellEnd"/>
-                      <w:r>
-                        <w:rPr>
-                          <w:rFonts w:ascii="Avenir Light" w:hAnsi="Avenir Light" w:cs="Open Sans Light"/>
-                          <w:color w:val="A5A4A4"/>
-                          <w:sz w:val="24"/>
-                          <w:szCs w:val="24"/>
-                          <w:lang w:val="en-US"/>
-                        </w:rPr>
-                        <w:t xml:space="preserve"> </w:t>
-                      </w:r>
-                      <w:r>
-                        <w:rPr>
-                          <w:rFonts w:ascii="Avenir Light" w:hAnsi="Avenir Light" w:cs="Open Sans Light"/>
-                          <w:color w:val="A5A4A4"/>
-                          <w:sz w:val="24"/>
-                          <w:szCs w:val="24"/>
-                          <w:lang w:val="en-US"/>
-                        </w:rPr>
-                        <w:t>Walldorf, Germany</w:t>
-                      </w:r>
-                    </w:p>
-                    <w:p>
-                      <w:pPr>
-                        <w:pStyle w:val="ListParagraph"/>
-                        <w:numPr>
-                          <w:ilvl w:val="0"/>
-                          <w:numId w:val="6"/>
-                        </w:numPr>
-                        <w:spacing w:line="216" w:lineRule="auto"/>
-                        <w:rPr>
-                          <w:rFonts w:ascii="Avenir Light" w:hAnsi="Avenir Light" w:cs="Open Sans Light"/>
-                          <w:color w:val="A5A4A4"/>
-                          <w:sz w:val="24"/>
-                          <w:szCs w:val="24"/>
-                          <w:lang w:val="en-US"/>
-                        </w:rPr>
-                      </w:pPr>
-                      <w:r>
-                        <w:rPr>
-                          <w:rFonts w:ascii="Avenir Light" w:hAnsi="Avenir Light" w:cs="Open Sans Light"/>
-                          <w:color w:val="A5A4A4"/>
-                          <w:lang w:val="en-US"/>
-                        </w:rPr>
-                        <w:t xml:space="preserve">Developed a Java based CRM system for health insurance </w:t>
-                      </w:r>
-                      <w:r>
-                        <w:rPr>
-                          <w:rFonts w:ascii="Avenir Light" w:hAnsi="Avenir Light" w:cs="Open Sans Light"/>
-                          <w:color w:val="A5A4A4"/>
-                          <w:sz w:val="24"/>
-                          <w:szCs w:val="24"/>
-                          <w:lang w:val="en-US"/>
-                        </w:rPr>
-                        <w:t>providers</w:t>
-                      </w:r>
                     </w:p>
                   </w:txbxContent>
                 </v:textbox>
@@ -6884,7 +6648,7 @@
 </file>
 
 <file path=customXml/itemProps1.xml><?xml version="1.0" encoding="utf-8"?>
-<ds:datastoreItem xmlns:ds="http://schemas.openxmlformats.org/officeDocument/2006/customXml" ds:itemID="{E07913B5-1D3D-F943-B0D9-3DB9B75A519E}">
+<ds:datastoreItem xmlns:ds="http://schemas.openxmlformats.org/officeDocument/2006/customXml" ds:itemID="{2DECDA66-29DB-E44C-AF1C-5A029D3D4694}">
   <ds:schemaRefs>
     <ds:schemaRef ds:uri="http://schemas.openxmlformats.org/officeDocument/2006/bibliography"/>
   </ds:schemaRefs>

</xml_diff>